<commit_message>
Ex 03B  final commit
</commit_message>
<xml_diff>
--- a/dotNet5781_03B_3652_2455/תיעוד הבונוסים.docx
+++ b/dotNet5781_03B_3652_2455/תיעוד הבונוסים.docx
@@ -5,7 +5,6 @@
     <w:p>
       <w:pPr>
         <w:rPr>
-          <w:rFonts w:hint="cs"/>
           <w:rtl/>
         </w:rPr>
       </w:pPr>
@@ -47,7 +46,6 @@
     <w:p>
       <w:pPr>
         <w:rPr>
-          <w:rFonts w:hint="cs"/>
           <w:rtl/>
         </w:rPr>
       </w:pPr>
@@ -68,7 +66,6 @@
     <w:p>
       <w:pPr>
         <w:rPr>
-          <w:rFonts w:hint="cs"/>
           <w:rtl/>
         </w:rPr>
       </w:pPr>
@@ -89,7 +86,6 @@
     <w:p>
       <w:pPr>
         <w:rPr>
-          <w:rFonts w:hint="cs"/>
           <w:rtl/>
         </w:rPr>
       </w:pPr>
@@ -110,7 +106,6 @@
     <w:p>
       <w:pPr>
         <w:rPr>
-          <w:rFonts w:hint="cs"/>
           <w:rtl/>
         </w:rPr>
       </w:pPr>
@@ -131,7 +126,6 @@
     <w:p>
       <w:pPr>
         <w:rPr>
-          <w:rFonts w:hint="cs"/>
           <w:rtl/>
         </w:rPr>
       </w:pPr>
@@ -146,13 +140,28 @@
           <w:rFonts w:hint="cs"/>
           <w:rtl/>
         </w:rPr>
-        <w:t>-אוטובוס מסוכן, או ללא דלק כלל יצבא באדום</w:t>
+        <w:t>-אוטובוס מסוכן, או ללא דלק כלל יצב</w:t>
+      </w:r>
+      <w:r>
+        <w:rPr>
+          <w:rFonts w:hint="cs"/>
+          <w:rtl/>
+        </w:rPr>
+        <w:t>ע</w:t>
+      </w:r>
+      <w:bookmarkStart w:id="0" w:name="_GoBack"/>
+      <w:bookmarkEnd w:id="0"/>
+      <w:r>
+        <w:rPr>
+          <w:rFonts w:hint="cs"/>
+          <w:rtl/>
+        </w:rPr>
+        <w:t xml:space="preserve"> באדום</w:t>
       </w:r>
     </w:p>
     <w:p>
       <w:pPr>
         <w:rPr>
-          <w:rFonts w:hint="cs"/>
           <w:rtl/>
         </w:rPr>
       </w:pPr>
@@ -183,7 +192,6 @@
     <w:p>
       <w:pPr>
         <w:rPr>
-          <w:rFonts w:hint="cs"/>
           <w:rtl/>
         </w:rPr>
       </w:pPr>
@@ -301,8 +309,6 @@
         </w:rPr>
         <w:t>העשרת הממשק הגרפי</w:t>
       </w:r>
-      <w:bookmarkStart w:id="0" w:name="_GoBack"/>
-      <w:bookmarkEnd w:id="0"/>
     </w:p>
     <w:sectPr>
       <w:pgSz w:w="11906" w:h="16838"/>

</xml_diff>